<commit_message>
Updated Task 1 - Email Template v2.docx file
</commit_message>
<xml_diff>
--- a/Investment_banking_Projects/Task-1-Find-some-M-and-A-targets/Task 1 - Email Template v2.docx
+++ b/Investment_banking_Projects/Task-1-Find-some-M-and-A-targets/Task 1 - Email Template v2.docx
@@ -1,6 +1,6 @@
 
 <file path=word/document.xml><?xml version="1.0" encoding="utf-8"?>
-<w:document xmlns:wpc="http://schemas.microsoft.com/office/word/2010/wordprocessingCanvas" xmlns:cx="http://schemas.microsoft.com/office/drawing/2014/chartex" xmlns:cx1="http://schemas.microsoft.com/office/drawing/2015/9/8/chartex" xmlns:cx2="http://schemas.microsoft.com/office/drawing/2015/10/21/chartex" xmlns:cx3="http://schemas.microsoft.com/office/drawing/2016/5/9/chartex" xmlns:cx4="http://schemas.microsoft.com/office/drawing/2016/5/10/chartex" xmlns:cx5="http://schemas.microsoft.com/office/drawing/2016/5/11/chartex" xmlns:cx6="http://schemas.microsoft.com/office/drawing/2016/5/12/chartex" xmlns:cx7="http://schemas.microsoft.com/office/drawing/2016/5/13/chartex" xmlns:cx8="http://schemas.microsoft.com/office/drawing/2016/5/14/chartex" xmlns:mc="http://schemas.openxmlformats.org/markup-compatibility/2006" xmlns:aink="http://schemas.microsoft.com/office/drawing/2016/ink" xmlns:am3d="http://schemas.microsoft.com/office/drawing/2017/model3d" xmlns:o="urn:schemas-microsoft-com:office:office" xmlns:r="http://schemas.openxmlformats.org/officeDocument/2006/relationships" xmlns:m="http://schemas.openxmlformats.org/officeDocument/2006/math" xmlns:v="urn:schemas-microsoft-com:vml" xmlns:wp14="http://schemas.microsoft.com/office/word/2010/wordprocessingDrawing" xmlns:wp="http://schemas.openxmlformats.org/drawingml/2006/wordprocessingDrawing" xmlns:w10="urn:schemas-microsoft-com:office:word" xmlns:w="http://schemas.openxmlformats.org/wordprocessingml/2006/main" xmlns:w14="http://schemas.microsoft.com/office/word/2010/wordml" xmlns:w15="http://schemas.microsoft.com/office/word/2012/wordml" xmlns:w16cex="http://schemas.microsoft.com/office/word/2018/wordml/cex" xmlns:w16cid="http://schemas.microsoft.com/office/word/2016/wordml/cid" xmlns:w16="http://schemas.microsoft.com/office/word/2018/wordml" xmlns:w16se="http://schemas.microsoft.com/office/word/2015/wordml/symex" xmlns:wpg="http://schemas.microsoft.com/office/word/2010/wordprocessingGroup" xmlns:wpi="http://schemas.microsoft.com/office/word/2010/wordprocessingInk" xmlns:wne="http://schemas.microsoft.com/office/word/2006/wordml" xmlns:wps="http://schemas.microsoft.com/office/word/2010/wordprocessingShape" mc:Ignorable="w14 w15 w16se w16cid w16 w16cex wp14">
+<w:document xmlns:wpc="http://schemas.microsoft.com/office/word/2010/wordprocessingCanvas" xmlns:cx="http://schemas.microsoft.com/office/drawing/2014/chartex" xmlns:cx1="http://schemas.microsoft.com/office/drawing/2015/9/8/chartex" xmlns:cx2="http://schemas.microsoft.com/office/drawing/2015/10/21/chartex" xmlns:cx3="http://schemas.microsoft.com/office/drawing/2016/5/9/chartex" xmlns:cx4="http://schemas.microsoft.com/office/drawing/2016/5/10/chartex" xmlns:cx5="http://schemas.microsoft.com/office/drawing/2016/5/11/chartex" xmlns:cx6="http://schemas.microsoft.com/office/drawing/2016/5/12/chartex" xmlns:cx7="http://schemas.microsoft.com/office/drawing/2016/5/13/chartex" xmlns:cx8="http://schemas.microsoft.com/office/drawing/2016/5/14/chartex" xmlns:mc="http://schemas.openxmlformats.org/markup-compatibility/2006" xmlns:aink="http://schemas.microsoft.com/office/drawing/2016/ink" xmlns:am3d="http://schemas.microsoft.com/office/drawing/2017/model3d" xmlns:o="urn:schemas-microsoft-com:office:office" xmlns:oel="http://schemas.microsoft.com/office/2019/extlst" xmlns:r="http://schemas.openxmlformats.org/officeDocument/2006/relationships" xmlns:m="http://schemas.openxmlformats.org/officeDocument/2006/math" xmlns:v="urn:schemas-microsoft-com:vml" xmlns:wp14="http://schemas.microsoft.com/office/word/2010/wordprocessingDrawing" xmlns:wp="http://schemas.openxmlformats.org/drawingml/2006/wordprocessingDrawing" xmlns:w10="urn:schemas-microsoft-com:office:word" xmlns:w="http://schemas.openxmlformats.org/wordprocessingml/2006/main" xmlns:w14="http://schemas.microsoft.com/office/word/2010/wordml" xmlns:w15="http://schemas.microsoft.com/office/word/2012/wordml" xmlns:w16cex="http://schemas.microsoft.com/office/word/2018/wordml/cex" xmlns:w16cid="http://schemas.microsoft.com/office/word/2016/wordml/cid" xmlns:w16="http://schemas.microsoft.com/office/word/2018/wordml" xmlns:w16du="http://schemas.microsoft.com/office/word/2023/wordml/word16du" xmlns:w16sdtdh="http://schemas.microsoft.com/office/word/2020/wordml/sdtdatahash" xmlns:w16sdtfl="http://schemas.microsoft.com/office/word/2024/wordml/sdtformatlock" xmlns:w16se="http://schemas.microsoft.com/office/word/2015/wordml/symex" xmlns:wpg="http://schemas.microsoft.com/office/word/2010/wordprocessingGroup" xmlns:wpi="http://schemas.microsoft.com/office/word/2010/wordprocessingInk" xmlns:wne="http://schemas.microsoft.com/office/word/2006/wordml" xmlns:wps="http://schemas.microsoft.com/office/word/2010/wordprocessingShape" mc:Ignorable="w14 w15 w16se w16cid w16 w16cex w16sdtdh w16sdtfl w16du wp14">
   <w:body>
     <w:tbl>
       <w:tblPr>
@@ -66,28 +66,7 @@
                 <w:sz w:val="20"/>
                 <w:szCs w:val="20"/>
               </w:rPr>
-              <w:t>[</w:t>
-            </w:r>
-            <w:r>
-              <w:rPr>
-                <w:sz w:val="20"/>
-                <w:szCs w:val="20"/>
-              </w:rPr>
-              <w:t xml:space="preserve">insert </w:t>
-            </w:r>
-            <w:r>
-              <w:rPr>
-                <w:sz w:val="20"/>
-                <w:szCs w:val="20"/>
-              </w:rPr>
-              <w:t>name</w:t>
-            </w:r>
-            <w:r>
-              <w:rPr>
-                <w:sz w:val="20"/>
-                <w:szCs w:val="20"/>
-              </w:rPr>
-              <w:t>]</w:t>
+              <w:t>Anna</w:t>
             </w:r>
           </w:p>
         </w:tc>
@@ -131,28 +110,7 @@
                 <w:sz w:val="20"/>
                 <w:szCs w:val="20"/>
               </w:rPr>
-              <w:t>[</w:t>
-            </w:r>
-            <w:r>
-              <w:rPr>
-                <w:sz w:val="20"/>
-                <w:szCs w:val="20"/>
-              </w:rPr>
-              <w:t xml:space="preserve">insert </w:t>
-            </w:r>
-            <w:r>
-              <w:rPr>
-                <w:sz w:val="20"/>
-                <w:szCs w:val="20"/>
-              </w:rPr>
-              <w:t>name</w:t>
-            </w:r>
-            <w:r>
-              <w:rPr>
-                <w:sz w:val="20"/>
-                <w:szCs w:val="20"/>
-              </w:rPr>
-              <w:t>]</w:t>
+              <w:t>Kelvin Mutuku</w:t>
             </w:r>
           </w:p>
         </w:tc>
@@ -205,21 +163,35 @@
                 <w:sz w:val="20"/>
                 <w:szCs w:val="20"/>
               </w:rPr>
-              <w:t>[</w:t>
+              <w:t xml:space="preserve">Potential M&amp;A Targets for </w:t>
             </w:r>
             <w:r>
               <w:rPr>
                 <w:sz w:val="20"/>
                 <w:szCs w:val="20"/>
               </w:rPr>
-              <w:t xml:space="preserve">insert </w:t>
+              <w:t>World</w:t>
             </w:r>
             <w:r>
               <w:rPr>
                 <w:sz w:val="20"/>
                 <w:szCs w:val="20"/>
               </w:rPr>
-              <w:t>subject]</w:t>
+              <w:t>W</w:t>
+            </w:r>
+            <w:r>
+              <w:rPr>
+                <w:sz w:val="20"/>
+                <w:szCs w:val="20"/>
+              </w:rPr>
+              <w:t>ide</w:t>
+            </w:r>
+            <w:r>
+              <w:rPr>
+                <w:sz w:val="20"/>
+                <w:szCs w:val="20"/>
+              </w:rPr>
+              <w:t xml:space="preserve"> Brewing Co.</w:t>
             </w:r>
           </w:p>
         </w:tc>
@@ -256,21 +228,7 @@
                 <w:sz w:val="20"/>
                 <w:szCs w:val="20"/>
               </w:rPr>
-              <w:t>[</w:t>
-            </w:r>
-            <w:r>
-              <w:rPr>
-                <w:sz w:val="20"/>
-                <w:szCs w:val="20"/>
-              </w:rPr>
-              <w:t>Insert greeting</w:t>
-            </w:r>
-            <w:r>
-              <w:rPr>
-                <w:sz w:val="20"/>
-                <w:szCs w:val="20"/>
-              </w:rPr>
-              <w:t>]</w:t>
+              <w:t>Hi Anna,</w:t>
             </w:r>
           </w:p>
           <w:p>
@@ -280,37 +238,13 @@
                 <w:szCs w:val="20"/>
               </w:rPr>
             </w:pPr>
-          </w:p>
-          <w:p>
-            <w:pPr>
-              <w:rPr>
-                <w:sz w:val="20"/>
-                <w:szCs w:val="20"/>
-              </w:rPr>
-            </w:pPr>
-          </w:p>
-          <w:p>
-            <w:pPr>
-              <w:rPr>
-                <w:sz w:val="20"/>
-                <w:szCs w:val="20"/>
-              </w:rPr>
-            </w:pPr>
             <w:r>
               <w:rPr>
                 <w:sz w:val="20"/>
                 <w:szCs w:val="20"/>
               </w:rPr>
-              <w:t>[You may find it useful to format your email using the following table – we have given an example for one of the companies below]</w:t>
+              <w:t>Following our discussion with the Hong Kong Director, I’ve summarized the five potential M&amp;A targets for WorldWide Brewing Co. (WWB) and assessed their suitability based on strategic fit, financials, and shareholder structure. Below is a concise overview of each company and my recommendation on whether they are appropriate to share with Carlos:</w:t>
             </w:r>
-          </w:p>
-          <w:p>
-            <w:pPr>
-              <w:rPr>
-                <w:sz w:val="20"/>
-                <w:szCs w:val="20"/>
-              </w:rPr>
-            </w:pPr>
           </w:p>
           <w:tbl>
             <w:tblPr>
@@ -399,29 +333,7 @@
                       <w:sz w:val="20"/>
                       <w:szCs w:val="20"/>
                     </w:rPr>
-                    <w:t xml:space="preserve">Relevance to </w:t>
-                  </w:r>
-                  <w:proofErr w:type="spellStart"/>
-                  <w:r>
-                    <w:rPr>
-                      <w:rFonts w:ascii="Calibri" w:hAnsi="Calibri" w:cs="Calibri"/>
-                      <w:b/>
-                      <w:bCs/>
-                      <w:sz w:val="20"/>
-                      <w:szCs w:val="20"/>
-                    </w:rPr>
-                    <w:t>WorldWide</w:t>
-                  </w:r>
-                  <w:proofErr w:type="spellEnd"/>
-                  <w:r>
-                    <w:rPr>
-                      <w:rFonts w:ascii="Calibri" w:hAnsi="Calibri" w:cs="Calibri"/>
-                      <w:b/>
-                      <w:bCs/>
-                      <w:sz w:val="20"/>
-                      <w:szCs w:val="20"/>
-                    </w:rPr>
-                    <w:t xml:space="preserve"> Brewing</w:t>
+                    <w:t>Relevance to WorldWide Brewing</w:t>
                   </w:r>
                 </w:p>
                 <w:p>
@@ -478,27 +390,15 @@
                       <w:szCs w:val="20"/>
                     </w:rPr>
                   </w:pPr>
-                  <w:proofErr w:type="spellStart"/>
-                  <w:r>
-                    <w:rPr>
-                      <w:rFonts w:ascii="Calibri" w:hAnsi="Calibri" w:cs="Calibri"/>
-                      <w:b/>
-                      <w:bCs/>
-                      <w:sz w:val="20"/>
-                      <w:szCs w:val="20"/>
-                    </w:rPr>
-                    <w:t>HappyHour</w:t>
-                  </w:r>
-                  <w:proofErr w:type="spellEnd"/>
-                  <w:r>
-                    <w:rPr>
-                      <w:rFonts w:ascii="Calibri" w:hAnsi="Calibri" w:cs="Calibri"/>
-                      <w:b/>
-                      <w:bCs/>
-                      <w:sz w:val="20"/>
-                      <w:szCs w:val="20"/>
-                    </w:rPr>
-                    <w:t xml:space="preserve"> Co.</w:t>
+                  <w:r>
+                    <w:rPr>
+                      <w:rFonts w:ascii="Calibri" w:hAnsi="Calibri" w:cs="Calibri"/>
+                      <w:b/>
+                      <w:bCs/>
+                      <w:sz w:val="20"/>
+                      <w:szCs w:val="20"/>
+                    </w:rPr>
+                    <w:t>HappyHour Co.</w:t>
                   </w:r>
                 </w:p>
               </w:tc>
@@ -514,34 +414,14 @@
                       <w:szCs w:val="20"/>
                     </w:rPr>
                   </w:pPr>
-                  <w:proofErr w:type="spellStart"/>
-                  <w:r>
-                    <w:rPr>
-                      <w:rFonts w:ascii="Calibri" w:hAnsi="Calibri" w:cs="Calibri"/>
-                      <w:sz w:val="20"/>
-                      <w:szCs w:val="20"/>
-                    </w:rPr>
-                    <w:t>HappyHour</w:t>
-                  </w:r>
-                  <w:proofErr w:type="spellEnd"/>
-                  <w:r>
-                    <w:rPr>
-                      <w:rFonts w:ascii="Calibri" w:hAnsi="Calibri" w:cs="Calibri"/>
-                      <w:sz w:val="20"/>
-                      <w:szCs w:val="20"/>
-                    </w:rPr>
-                    <w:t xml:space="preserve"> Co. is the largest player in Singapore and Malaysia, in the segments of beer, spirits and non-alcoholic beverages. Its operations include manufacturing facilities, distribution and direct sales and it has demonstrated strong growth in EBITDA in FY2020 which was up 20% </w:t>
-                  </w:r>
-                  <w:proofErr w:type="spellStart"/>
-                  <w:r>
-                    <w:rPr>
-                      <w:rFonts w:ascii="Calibri" w:hAnsi="Calibri" w:cs="Calibri"/>
-                      <w:sz w:val="20"/>
-                      <w:szCs w:val="20"/>
-                    </w:rPr>
-                    <w:t>pcp</w:t>
-                  </w:r>
-                  <w:proofErr w:type="spellEnd"/>
+                  <w:r>
+                    <w:rPr>
+                      <w:rFonts w:ascii="Calibri" w:hAnsi="Calibri" w:cs="Calibri"/>
+                      <w:sz w:val="20"/>
+                      <w:szCs w:val="20"/>
+                    </w:rPr>
+                    <w:t>HappyHour Co. is the largest player in Singapore and Malaysia, in the segments of beer, spirits and non-alcoholic beverages. Its operations include manufacturing facilities, distribution and direct sales and it has demonstrated strong growth in EBITDA in FY2020 which was up 20% pcp</w:t>
+                  </w:r>
                   <w:r>
                     <w:rPr>
                       <w:rFonts w:ascii="Calibri" w:hAnsi="Calibri" w:cs="Calibri"/>
@@ -586,25 +466,7 @@
                       <w:sz w:val="20"/>
                       <w:szCs w:val="20"/>
                     </w:rPr>
-                    <w:t xml:space="preserve"> has similar operations to </w:t>
-                  </w:r>
-                  <w:proofErr w:type="spellStart"/>
-                  <w:r>
-                    <w:rPr>
-                      <w:rFonts w:ascii="Calibri" w:hAnsi="Calibri" w:cs="Calibri"/>
-                      <w:sz w:val="20"/>
-                      <w:szCs w:val="20"/>
-                    </w:rPr>
-                    <w:t>WorldWide</w:t>
-                  </w:r>
-                  <w:proofErr w:type="spellEnd"/>
-                  <w:r>
-                    <w:rPr>
-                      <w:rFonts w:ascii="Calibri" w:hAnsi="Calibri" w:cs="Calibri"/>
-                      <w:sz w:val="20"/>
-                      <w:szCs w:val="20"/>
-                    </w:rPr>
-                    <w:t xml:space="preserve"> Brewing across the same segments and is the leading player in Singapore and Malaysia</w:t>
+                    <w:t xml:space="preserve"> has similar operations to WorldWide Brewing across the same segments and is the leading player in Singapore and Malaysia</w:t>
                   </w:r>
                   <w:r>
                     <w:rPr>
@@ -668,25 +530,7 @@
                       <w:sz w:val="20"/>
                       <w:szCs w:val="20"/>
                     </w:rPr>
-                    <w:t xml:space="preserve">acquisition relatively simple and feasible. </w:t>
-                  </w:r>
-                  <w:proofErr w:type="spellStart"/>
-                  <w:r>
-                    <w:rPr>
-                      <w:rFonts w:ascii="Calibri" w:hAnsi="Calibri" w:cs="Calibri"/>
-                      <w:sz w:val="20"/>
-                      <w:szCs w:val="20"/>
-                    </w:rPr>
-                    <w:t>HappyHour</w:t>
-                  </w:r>
-                  <w:proofErr w:type="spellEnd"/>
-                  <w:r>
-                    <w:rPr>
-                      <w:rFonts w:ascii="Calibri" w:hAnsi="Calibri" w:cs="Calibri"/>
-                      <w:sz w:val="20"/>
-                      <w:szCs w:val="20"/>
-                    </w:rPr>
-                    <w:t xml:space="preserve"> Co. would be appropriate to share.</w:t>
+                    <w:t>acquisition relatively simple and feasible. HappyHour Co. would be appropriate to share.</w:t>
                   </w:r>
                 </w:p>
               </w:tc>
@@ -732,50 +576,16 @@
                       <w:szCs w:val="20"/>
                     </w:rPr>
                   </w:pPr>
-                </w:p>
-                <w:p>
-                  <w:pPr>
-                    <w:rPr>
-                      <w:rFonts w:ascii="Calibri" w:hAnsi="Calibri" w:cs="Calibri"/>
-                      <w:b/>
-                      <w:bCs/>
-                      <w:sz w:val="20"/>
-                      <w:szCs w:val="20"/>
-                    </w:rPr>
-                  </w:pPr>
-                </w:p>
-                <w:p>
-                  <w:pPr>
-                    <w:rPr>
-                      <w:rFonts w:ascii="Calibri" w:hAnsi="Calibri" w:cs="Calibri"/>
-                      <w:b/>
-                      <w:bCs/>
-                      <w:sz w:val="20"/>
-                      <w:szCs w:val="20"/>
-                    </w:rPr>
-                  </w:pPr>
-                </w:p>
-                <w:p>
-                  <w:pPr>
-                    <w:rPr>
-                      <w:rFonts w:ascii="Calibri" w:hAnsi="Calibri" w:cs="Calibri"/>
-                      <w:b/>
-                      <w:bCs/>
-                      <w:sz w:val="20"/>
-                      <w:szCs w:val="20"/>
-                    </w:rPr>
-                  </w:pPr>
-                </w:p>
-                <w:p>
-                  <w:pPr>
-                    <w:rPr>
-                      <w:rFonts w:ascii="Calibri" w:hAnsi="Calibri" w:cs="Calibri"/>
-                      <w:b/>
-                      <w:bCs/>
-                      <w:sz w:val="20"/>
-                      <w:szCs w:val="20"/>
-                    </w:rPr>
-                  </w:pPr>
+                  <w:r>
+                    <w:rPr>
+                      <w:rFonts w:ascii="Calibri" w:hAnsi="Calibri" w:cs="Calibri"/>
+                      <w:b/>
+                      <w:bCs/>
+                      <w:sz w:val="20"/>
+                      <w:szCs w:val="20"/>
+                    </w:rPr>
+                    <w:t>Spirit Bay</w:t>
+                  </w:r>
                 </w:p>
               </w:tc>
               <w:tc>
@@ -790,6 +600,14 @@
                       <w:szCs w:val="20"/>
                     </w:rPr>
                   </w:pPr>
+                  <w:r>
+                    <w:rPr>
+                      <w:rFonts w:ascii="Calibri" w:hAnsi="Calibri" w:cs="Calibri"/>
+                      <w:sz w:val="20"/>
+                      <w:szCs w:val="20"/>
+                    </w:rPr>
+                    <w:t>A leading player in Indonesia (#1) and Singapore/Malaysia (#2), with integrated operations in beer, spirits, and non-alcoholic beverages.</w:t>
+                  </w:r>
                 </w:p>
               </w:tc>
               <w:tc>
@@ -804,6 +622,14 @@
                       <w:szCs w:val="20"/>
                     </w:rPr>
                   </w:pPr>
+                  <w:r>
+                    <w:rPr>
+                      <w:rFonts w:ascii="Calibri" w:hAnsi="Calibri" w:cs="Calibri"/>
+                      <w:sz w:val="20"/>
+                      <w:szCs w:val="20"/>
+                    </w:rPr>
+                    <w:t>Attractive financials (US$400mm EBITDA, up 40% YoY) and strong market position. However, 60% ownership by a Global Sponsor may complicate the acquisition process.</w:t>
+                  </w:r>
                 </w:p>
               </w:tc>
               <w:tc>
@@ -820,6 +646,16 @@
                       <w:szCs w:val="20"/>
                     </w:rPr>
                   </w:pPr>
+                  <w:r>
+                    <w:rPr>
+                      <w:rFonts w:ascii="Calibri" w:hAnsi="Calibri" w:cs="Calibri"/>
+                      <w:b/>
+                      <w:bCs/>
+                      <w:sz w:val="20"/>
+                      <w:szCs w:val="20"/>
+                    </w:rPr>
+                    <w:t>Appropriate to share, but with a note on potential complexities due to shareholder structure.</w:t>
+                  </w:r>
                 </w:p>
               </w:tc>
             </w:tr>
@@ -838,28 +674,16 @@
                       <w:szCs w:val="20"/>
                     </w:rPr>
                   </w:pPr>
-                </w:p>
-                <w:p>
-                  <w:pPr>
-                    <w:rPr>
-                      <w:rFonts w:ascii="Calibri" w:hAnsi="Calibri" w:cs="Calibri"/>
-                      <w:b/>
-                      <w:bCs/>
-                      <w:sz w:val="20"/>
-                      <w:szCs w:val="20"/>
-                    </w:rPr>
-                  </w:pPr>
-                </w:p>
-                <w:p>
-                  <w:pPr>
-                    <w:rPr>
-                      <w:rFonts w:ascii="Calibri" w:hAnsi="Calibri" w:cs="Calibri"/>
-                      <w:b/>
-                      <w:bCs/>
-                      <w:sz w:val="20"/>
-                      <w:szCs w:val="20"/>
-                    </w:rPr>
-                  </w:pPr>
+                  <w:r>
+                    <w:rPr>
+                      <w:rFonts w:ascii="Calibri" w:hAnsi="Calibri" w:cs="Calibri"/>
+                      <w:b/>
+                      <w:bCs/>
+                      <w:sz w:val="20"/>
+                      <w:szCs w:val="20"/>
+                    </w:rPr>
+                    <w:t>Hipsters’ Ale</w:t>
+                  </w:r>
                 </w:p>
                 <w:p>
                   <w:pPr>
@@ -896,6 +720,14 @@
                       <w:szCs w:val="20"/>
                     </w:rPr>
                   </w:pPr>
+                  <w:r>
+                    <w:rPr>
+                      <w:rFonts w:ascii="Calibri" w:hAnsi="Calibri" w:cs="Calibri"/>
+                      <w:sz w:val="20"/>
+                      <w:szCs w:val="20"/>
+                    </w:rPr>
+                    <w:t>A Malaysian-based company operating in beer and spirits across Southeast Asia and East Asia, with a unique consortium of independent microbreweries.</w:t>
+                  </w:r>
                 </w:p>
               </w:tc>
               <w:tc>
@@ -910,6 +742,14 @@
                       <w:szCs w:val="20"/>
                     </w:rPr>
                   </w:pPr>
+                  <w:r>
+                    <w:rPr>
+                      <w:rFonts w:ascii="Calibri" w:hAnsi="Calibri" w:cs="Calibri"/>
+                      <w:sz w:val="20"/>
+                      <w:szCs w:val="20"/>
+                    </w:rPr>
+                    <w:t>While it has a niche market presence and growth (US$200mm EBITDA, up 15% YoY), the fragmented ownership structure (30 independent breweries) may make acquisition challenging.</w:t>
+                  </w:r>
                 </w:p>
               </w:tc>
               <w:tc>
@@ -926,6 +766,16 @@
                       <w:szCs w:val="20"/>
                     </w:rPr>
                   </w:pPr>
+                  <w:r>
+                    <w:rPr>
+                      <w:rFonts w:ascii="Calibri" w:hAnsi="Calibri" w:cs="Calibri"/>
+                      <w:b/>
+                      <w:bCs/>
+                      <w:sz w:val="20"/>
+                      <w:szCs w:val="20"/>
+                    </w:rPr>
+                    <w:t>Not appropriate to share at this stage due to feasibility concerns.</w:t>
+                  </w:r>
                 </w:p>
               </w:tc>
             </w:tr>
@@ -944,6 +794,16 @@
                       <w:szCs w:val="20"/>
                     </w:rPr>
                   </w:pPr>
+                  <w:r>
+                    <w:rPr>
+                      <w:rFonts w:ascii="Calibri" w:hAnsi="Calibri" w:cs="Calibri"/>
+                      <w:b/>
+                      <w:bCs/>
+                      <w:sz w:val="20"/>
+                      <w:szCs w:val="20"/>
+                    </w:rPr>
+                    <w:t>Brew Co.</w:t>
+                  </w:r>
                 </w:p>
                 <w:p>
                   <w:pPr>
@@ -1002,6 +862,14 @@
                       <w:szCs w:val="20"/>
                     </w:rPr>
                   </w:pPr>
+                  <w:r>
+                    <w:rPr>
+                      <w:rFonts w:ascii="Calibri" w:hAnsi="Calibri" w:cs="Calibri"/>
+                      <w:sz w:val="20"/>
+                      <w:szCs w:val="20"/>
+                    </w:rPr>
+                    <w:t>The #1 alcohol manufacturer in Malaysia, focusing on beer and spirits, with operations limited to manufacturing.</w:t>
+                  </w:r>
                 </w:p>
               </w:tc>
               <w:tc>
@@ -1016,6 +884,14 @@
                       <w:szCs w:val="20"/>
                     </w:rPr>
                   </w:pPr>
+                  <w:r>
+                    <w:rPr>
+                      <w:rFonts w:ascii="Calibri" w:hAnsi="Calibri" w:cs="Calibri"/>
+                      <w:sz w:val="20"/>
+                      <w:szCs w:val="20"/>
+                    </w:rPr>
+                    <w:t>Despite its strong market position, EBITDA declined by 5% YoY (US$800mm), and its lack of distribution/sales integration may limit synergies with WWB.</w:t>
+                  </w:r>
                 </w:p>
               </w:tc>
               <w:tc>
@@ -1032,6 +908,16 @@
                       <w:szCs w:val="20"/>
                     </w:rPr>
                   </w:pPr>
+                  <w:r>
+                    <w:rPr>
+                      <w:rFonts w:ascii="Calibri" w:hAnsi="Calibri" w:cs="Calibri"/>
+                      <w:b/>
+                      <w:bCs/>
+                      <w:sz w:val="20"/>
+                      <w:szCs w:val="20"/>
+                    </w:rPr>
+                    <w:t>Not appropriate to share due to declining financials and limited strategic fit.</w:t>
+                  </w:r>
                 </w:p>
               </w:tc>
             </w:tr>
@@ -1050,6 +936,16 @@
                       <w:szCs w:val="20"/>
                     </w:rPr>
                   </w:pPr>
+                  <w:r>
+                    <w:rPr>
+                      <w:rFonts w:ascii="Calibri" w:hAnsi="Calibri" w:cs="Calibri"/>
+                      <w:b/>
+                      <w:bCs/>
+                      <w:sz w:val="20"/>
+                      <w:szCs w:val="20"/>
+                    </w:rPr>
+                    <w:t>Bevy’s Direct</w:t>
+                  </w:r>
                 </w:p>
                 <w:p>
                   <w:pPr>
@@ -1108,6 +1004,14 @@
                       <w:szCs w:val="20"/>
                     </w:rPr>
                   </w:pPr>
+                  <w:r>
+                    <w:rPr>
+                      <w:rFonts w:ascii="Calibri" w:hAnsi="Calibri" w:cs="Calibri"/>
+                      <w:sz w:val="20"/>
+                      <w:szCs w:val="20"/>
+                    </w:rPr>
+                    <w:t>A Singapore-based wholesale distributor of beer, spirits, and non-alcoholic beverages across multiple Asian markets.</w:t>
+                  </w:r>
                 </w:p>
               </w:tc>
               <w:tc>
@@ -1122,6 +1026,14 @@
                       <w:szCs w:val="20"/>
                     </w:rPr>
                   </w:pPr>
+                  <w:r>
+                    <w:rPr>
+                      <w:rFonts w:ascii="Calibri" w:hAnsi="Calibri" w:cs="Calibri"/>
+                      <w:sz w:val="20"/>
+                      <w:szCs w:val="20"/>
+                    </w:rPr>
+                    <w:t>While it has shown growth (US$250mm EBITDA, up 20% YoY), its wholesale-only model may not align with WWB’s integrated operations strategy.</w:t>
+                  </w:r>
                 </w:p>
               </w:tc>
               <w:tc>
@@ -1138,6 +1050,16 @@
                       <w:szCs w:val="20"/>
                     </w:rPr>
                   </w:pPr>
+                  <w:r>
+                    <w:rPr>
+                      <w:rFonts w:ascii="Calibri" w:hAnsi="Calibri" w:cs="Calibri"/>
+                      <w:b/>
+                      <w:bCs/>
+                      <w:sz w:val="20"/>
+                      <w:szCs w:val="20"/>
+                    </w:rPr>
+                    <w:t>Not appropriate to share due to limited strategic alignment.</w:t>
+                  </w:r>
                 </w:p>
               </w:tc>
             </w:tr>
@@ -1163,21 +1085,52 @@
               <w:rPr>
                 <w:sz w:val="20"/>
                 <w:szCs w:val="20"/>
+                <w:lang w:val="en-US"/>
               </w:rPr>
             </w:pPr>
             <w:r>
               <w:rPr>
                 <w:sz w:val="20"/>
                 <w:szCs w:val="20"/>
-              </w:rPr>
-              <w:t xml:space="preserve">[Insert </w:t>
+                <w:lang w:val="en-US"/>
+              </w:rPr>
+              <w:t>In summary, </w:t>
             </w:r>
             <w:r>
               <w:rPr>
-                <w:sz w:val="20"/>
-                <w:szCs w:val="20"/>
-              </w:rPr>
-              <w:t>sign-off and your name]</w:t>
+                <w:b/>
+                <w:bCs/>
+                <w:sz w:val="20"/>
+                <w:szCs w:val="20"/>
+                <w:lang w:val="en-US"/>
+              </w:rPr>
+              <w:t>HappyHour Co.</w:t>
+            </w:r>
+            <w:r>
+              <w:rPr>
+                <w:sz w:val="20"/>
+                <w:szCs w:val="20"/>
+                <w:lang w:val="en-US"/>
+              </w:rPr>
+              <w:t> and </w:t>
+            </w:r>
+            <w:r>
+              <w:rPr>
+                <w:b/>
+                <w:bCs/>
+                <w:sz w:val="20"/>
+                <w:szCs w:val="20"/>
+                <w:lang w:val="en-US"/>
+              </w:rPr>
+              <w:t>Spirit Bay</w:t>
+            </w:r>
+            <w:r>
+              <w:rPr>
+                <w:sz w:val="20"/>
+                <w:szCs w:val="20"/>
+                <w:lang w:val="en-US"/>
+              </w:rPr>
+              <w:t> are the most appropriate targets to share with Carlos, given their strong strategic fit, financial performance, and relatively feasible acquisition processes. Let me know if you’d like to discuss further!</w:t>
             </w:r>
           </w:p>
           <w:p>
@@ -1185,14 +1138,38 @@
               <w:rPr>
                 <w:sz w:val="20"/>
                 <w:szCs w:val="20"/>
+                <w:lang w:val="en-US"/>
               </w:rPr>
             </w:pPr>
+            <w:r>
+              <w:rPr>
+                <w:sz w:val="20"/>
+                <w:szCs w:val="20"/>
+                <w:lang w:val="en-US"/>
+              </w:rPr>
+              <w:t>Best regards,</w:t>
+            </w:r>
           </w:p>
           <w:p>
             <w:pPr>
               <w:rPr>
+                <w:sz w:val="20"/>
+                <w:szCs w:val="20"/>
+              </w:rPr>
+            </w:pPr>
+            <w:r>
+              <w:rPr>
+                <w:sz w:val="20"/>
+                <w:szCs w:val="20"/>
+              </w:rPr>
+              <w:t>Kelvin Mutuku</w:t>
+            </w:r>
+          </w:p>
+          <w:p>
+            <w:pPr>
+              <w:rPr>
                 <w:b/>
-                <w:i/>
+                <w:iCs/>
                 <w:sz w:val="20"/>
                 <w:szCs w:val="20"/>
               </w:rPr>
@@ -1220,7 +1197,7 @@
 </file>
 
 <file path=word/numbering.xml><?xml version="1.0" encoding="utf-8"?>
-<w:numbering xmlns:wpc="http://schemas.microsoft.com/office/word/2010/wordprocessingCanvas" xmlns:cx="http://schemas.microsoft.com/office/drawing/2014/chartex" xmlns:cx1="http://schemas.microsoft.com/office/drawing/2015/9/8/chartex" xmlns:cx2="http://schemas.microsoft.com/office/drawing/2015/10/21/chartex" xmlns:cx3="http://schemas.microsoft.com/office/drawing/2016/5/9/chartex" xmlns:cx4="http://schemas.microsoft.com/office/drawing/2016/5/10/chartex" xmlns:cx5="http://schemas.microsoft.com/office/drawing/2016/5/11/chartex" xmlns:cx6="http://schemas.microsoft.com/office/drawing/2016/5/12/chartex" xmlns:cx7="http://schemas.microsoft.com/office/drawing/2016/5/13/chartex" xmlns:cx8="http://schemas.microsoft.com/office/drawing/2016/5/14/chartex" xmlns:mc="http://schemas.openxmlformats.org/markup-compatibility/2006" xmlns:aink="http://schemas.microsoft.com/office/drawing/2016/ink" xmlns:am3d="http://schemas.microsoft.com/office/drawing/2017/model3d" xmlns:o="urn:schemas-microsoft-com:office:office" xmlns:r="http://schemas.openxmlformats.org/officeDocument/2006/relationships" xmlns:m="http://schemas.openxmlformats.org/officeDocument/2006/math" xmlns:v="urn:schemas-microsoft-com:vml" xmlns:wp14="http://schemas.microsoft.com/office/word/2010/wordprocessingDrawing" xmlns:wp="http://schemas.openxmlformats.org/drawingml/2006/wordprocessingDrawing" xmlns:w10="urn:schemas-microsoft-com:office:word" xmlns:w="http://schemas.openxmlformats.org/wordprocessingml/2006/main" xmlns:w14="http://schemas.microsoft.com/office/word/2010/wordml" xmlns:w15="http://schemas.microsoft.com/office/word/2012/wordml" xmlns:w16cex="http://schemas.microsoft.com/office/word/2018/wordml/cex" xmlns:w16cid="http://schemas.microsoft.com/office/word/2016/wordml/cid" xmlns:w16="http://schemas.microsoft.com/office/word/2018/wordml" xmlns:w16se="http://schemas.microsoft.com/office/word/2015/wordml/symex" xmlns:wpg="http://schemas.microsoft.com/office/word/2010/wordprocessingGroup" xmlns:wpi="http://schemas.microsoft.com/office/word/2010/wordprocessingInk" xmlns:wne="http://schemas.microsoft.com/office/word/2006/wordml" xmlns:wps="http://schemas.microsoft.com/office/word/2010/wordprocessingShape" mc:Ignorable="w14 w15 w16se w16cid w16 w16cex wp14">
+<w:numbering xmlns:wpc="http://schemas.microsoft.com/office/word/2010/wordprocessingCanvas" xmlns:cx="http://schemas.microsoft.com/office/drawing/2014/chartex" xmlns:cx1="http://schemas.microsoft.com/office/drawing/2015/9/8/chartex" xmlns:cx2="http://schemas.microsoft.com/office/drawing/2015/10/21/chartex" xmlns:cx3="http://schemas.microsoft.com/office/drawing/2016/5/9/chartex" xmlns:cx4="http://schemas.microsoft.com/office/drawing/2016/5/10/chartex" xmlns:cx5="http://schemas.microsoft.com/office/drawing/2016/5/11/chartex" xmlns:cx6="http://schemas.microsoft.com/office/drawing/2016/5/12/chartex" xmlns:cx7="http://schemas.microsoft.com/office/drawing/2016/5/13/chartex" xmlns:cx8="http://schemas.microsoft.com/office/drawing/2016/5/14/chartex" xmlns:mc="http://schemas.openxmlformats.org/markup-compatibility/2006" xmlns:aink="http://schemas.microsoft.com/office/drawing/2016/ink" xmlns:am3d="http://schemas.microsoft.com/office/drawing/2017/model3d" xmlns:o="urn:schemas-microsoft-com:office:office" xmlns:oel="http://schemas.microsoft.com/office/2019/extlst" xmlns:r="http://schemas.openxmlformats.org/officeDocument/2006/relationships" xmlns:m="http://schemas.openxmlformats.org/officeDocument/2006/math" xmlns:v="urn:schemas-microsoft-com:vml" xmlns:wp14="http://schemas.microsoft.com/office/word/2010/wordprocessingDrawing" xmlns:wp="http://schemas.openxmlformats.org/drawingml/2006/wordprocessingDrawing" xmlns:w10="urn:schemas-microsoft-com:office:word" xmlns:w="http://schemas.openxmlformats.org/wordprocessingml/2006/main" xmlns:w14="http://schemas.microsoft.com/office/word/2010/wordml" xmlns:w15="http://schemas.microsoft.com/office/word/2012/wordml" xmlns:w16cex="http://schemas.microsoft.com/office/word/2018/wordml/cex" xmlns:w16cid="http://schemas.microsoft.com/office/word/2016/wordml/cid" xmlns:w16="http://schemas.microsoft.com/office/word/2018/wordml" xmlns:w16du="http://schemas.microsoft.com/office/word/2023/wordml/word16du" xmlns:w16sdtdh="http://schemas.microsoft.com/office/word/2020/wordml/sdtdatahash" xmlns:w16sdtfl="http://schemas.microsoft.com/office/word/2024/wordml/sdtformatlock" xmlns:w16se="http://schemas.microsoft.com/office/word/2015/wordml/symex" xmlns:wpg="http://schemas.microsoft.com/office/word/2010/wordprocessingGroup" xmlns:wpi="http://schemas.microsoft.com/office/word/2010/wordprocessingInk" xmlns:wne="http://schemas.microsoft.com/office/word/2006/wordml" xmlns:wps="http://schemas.microsoft.com/office/word/2010/wordprocessingShape" mc:Ignorable="w14 w15 w16se w16cid w16 w16cex w16sdtdh w16sdtfl w16du wp14">
   <w:abstractNum w:abstractNumId="0" w15:restartNumberingAfterBreak="0">
     <w:nsid w:val="15092CE5"/>
     <w:multiLevelType w:val="hybridMultilevel"/>
@@ -1560,20 +1537,20 @@
       </w:rPr>
     </w:lvl>
   </w:abstractNum>
-  <w:num w:numId="1">
+  <w:num w:numId="1" w16cid:durableId="591399750">
     <w:abstractNumId w:val="1"/>
   </w:num>
-  <w:num w:numId="2">
+  <w:num w:numId="2" w16cid:durableId="784349546">
     <w:abstractNumId w:val="2"/>
   </w:num>
-  <w:num w:numId="3">
+  <w:num w:numId="3" w16cid:durableId="1010106840">
     <w:abstractNumId w:val="0"/>
   </w:num>
 </w:numbering>
 </file>
 
 <file path=word/styles.xml><?xml version="1.0" encoding="utf-8"?>
-<w:styles xmlns:mc="http://schemas.openxmlformats.org/markup-compatibility/2006" xmlns:r="http://schemas.openxmlformats.org/officeDocument/2006/relationships" xmlns:w="http://schemas.openxmlformats.org/wordprocessingml/2006/main" xmlns:w14="http://schemas.microsoft.com/office/word/2010/wordml" xmlns:w15="http://schemas.microsoft.com/office/word/2012/wordml" xmlns:w16cex="http://schemas.microsoft.com/office/word/2018/wordml/cex" xmlns:w16cid="http://schemas.microsoft.com/office/word/2016/wordml/cid" xmlns:w16="http://schemas.microsoft.com/office/word/2018/wordml" xmlns:w16se="http://schemas.microsoft.com/office/word/2015/wordml/symex" mc:Ignorable="w14 w15 w16se w16cid w16 w16cex">
+<w:styles xmlns:mc="http://schemas.openxmlformats.org/markup-compatibility/2006" xmlns:r="http://schemas.openxmlformats.org/officeDocument/2006/relationships" xmlns:w="http://schemas.openxmlformats.org/wordprocessingml/2006/main" xmlns:w14="http://schemas.microsoft.com/office/word/2010/wordml" xmlns:w15="http://schemas.microsoft.com/office/word/2012/wordml" xmlns:w16cex="http://schemas.microsoft.com/office/word/2018/wordml/cex" xmlns:w16cid="http://schemas.microsoft.com/office/word/2016/wordml/cid" xmlns:w16="http://schemas.microsoft.com/office/word/2018/wordml" xmlns:w16du="http://schemas.microsoft.com/office/word/2023/wordml/word16du" xmlns:w16sdtdh="http://schemas.microsoft.com/office/word/2020/wordml/sdtdatahash" xmlns:w16sdtfl="http://schemas.microsoft.com/office/word/2024/wordml/sdtformatlock" xmlns:w16se="http://schemas.microsoft.com/office/word/2015/wordml/symex" mc:Ignorable="w14 w15 w16se w16cid w16 w16cex w16sdtdh w16sdtfl w16du">
   <w:docDefaults>
     <w:rPrDefault>
       <w:rPr>
@@ -1974,7 +1951,6 @@
   <w:style w:type="character" w:default="1" w:styleId="DefaultParagraphFont">
     <w:name w:val="Default Paragraph Font"/>
     <w:uiPriority w:val="1"/>
-    <w:semiHidden/>
     <w:unhideWhenUsed/>
   </w:style>
   <w:style w:type="table" w:default="1" w:styleId="TableNormal">

</xml_diff>